<commit_message>
Opdracht 6 gemaakt en opdracht afgerond
Opdracht 6 gemaakt.
Word bestand voor de derde keer aangepast(eerste 2 keer vergeten op te slaan naar github), en ook de analyse van sommige opdrachten een klein beetje aangepast zodat het redelijk dezelfde stijl is.
</commit_message>
<xml_diff>
--- a/Analyse Arduino 1-6.docx
+++ b/Analyse Arduino 1-6.docx
@@ -39,7 +39,15 @@
         <w:t xml:space="preserve">Nodig: </w:t>
       </w:r>
       <w:r>
-        <w:t>2 led lampjes en breadboard nodig</w:t>
+        <w:t xml:space="preserve">2 led lampjes en </w:t>
+      </w:r>
+      <w:proofErr w:type="spellStart"/>
+      <w:r>
+        <w:t>breadboard</w:t>
+      </w:r>
+      <w:proofErr w:type="spellEnd"/>
+      <w:r>
+        <w:t xml:space="preserve"> nodig</w:t>
       </w:r>
       <w:r>
         <w:t>, 2 weerstanden 220 Ohm</w:t>
@@ -104,8 +112,13 @@
       </w:r>
     </w:p>
     <w:p>
-      <w:r>
-        <w:t>Tinkercad voorbeeld</w:t>
+      <w:proofErr w:type="spellStart"/>
+      <w:r>
+        <w:t>Tinkercad</w:t>
+      </w:r>
+      <w:proofErr w:type="spellEnd"/>
+      <w:r>
+        <w:t xml:space="preserve"> voorbeeld</w:t>
       </w:r>
     </w:p>
     <w:p/>
@@ -147,12 +160,49 @@
     </w:p>
     <w:p>
       <w:r>
-        <w:t>Lichtjes om en om laten knipperen, volgens de led lampjes uit de trailer Knight rider</w:t>
-      </w:r>
-    </w:p>
-    <w:p>
-      <w:r>
-        <w:t>Licht 1 aan-Licht 2 aan-licht 3 aan- licht 1 uit-licht 4 aan-licht 2 uit enzovoort</w:t>
+        <w:t xml:space="preserve">Lichtjes om en om laten knipperen, volgens de led lampjes uit de trailer Knight </w:t>
+      </w:r>
+      <w:proofErr w:type="spellStart"/>
+      <w:r>
+        <w:t>rider</w:t>
+      </w:r>
+      <w:proofErr w:type="spellEnd"/>
+    </w:p>
+    <w:p>
+      <w:r>
+        <w:t xml:space="preserve">Licht 1 </w:t>
+      </w:r>
+      <w:proofErr w:type="spellStart"/>
+      <w:r>
+        <w:t>aan-Licht</w:t>
+      </w:r>
+      <w:proofErr w:type="spellEnd"/>
+      <w:r>
+        <w:t xml:space="preserve"> 2 </w:t>
+      </w:r>
+      <w:proofErr w:type="spellStart"/>
+      <w:r>
+        <w:t>aan-licht</w:t>
+      </w:r>
+      <w:proofErr w:type="spellEnd"/>
+      <w:r>
+        <w:t xml:space="preserve"> 3 aan- licht 1 </w:t>
+      </w:r>
+      <w:proofErr w:type="spellStart"/>
+      <w:r>
+        <w:t>uit-licht</w:t>
+      </w:r>
+      <w:proofErr w:type="spellEnd"/>
+      <w:r>
+        <w:t xml:space="preserve"> 4 </w:t>
+      </w:r>
+      <w:proofErr w:type="spellStart"/>
+      <w:r>
+        <w:t>aan-licht</w:t>
+      </w:r>
+      <w:proofErr w:type="spellEnd"/>
+      <w:r>
+        <w:t xml:space="preserve"> 2 uit enzovoort</w:t>
       </w:r>
     </w:p>
     <w:p>
@@ -160,7 +210,15 @@
         <w:t xml:space="preserve">Nodig: </w:t>
       </w:r>
       <w:r>
-        <w:t>8 led lampjes en breadboard nodig, 8 weerstanden 220 Ohm</w:t>
+        <w:t xml:space="preserve">8 led lampjes en </w:t>
+      </w:r>
+      <w:proofErr w:type="spellStart"/>
+      <w:r>
+        <w:t>breadboard</w:t>
+      </w:r>
+      <w:proofErr w:type="spellEnd"/>
+      <w:r>
+        <w:t xml:space="preserve"> nodig, 8 weerstanden 220 Ohm</w:t>
       </w:r>
     </w:p>
     <w:p>
@@ -211,8 +269,13 @@
       </w:r>
     </w:p>
     <w:p>
-      <w:r>
-        <w:t>Tinkercad voorbeeld</w:t>
+      <w:proofErr w:type="spellStart"/>
+      <w:r>
+        <w:t>Tinkercad</w:t>
+      </w:r>
+      <w:proofErr w:type="spellEnd"/>
+      <w:r>
+        <w:t xml:space="preserve"> voorbeeld</w:t>
       </w:r>
     </w:p>
     <w:p>
@@ -271,7 +334,15 @@
         <w:t xml:space="preserve">Nodig: </w:t>
       </w:r>
       <w:r>
-        <w:t xml:space="preserve">2 ledlampjes, knopje, </w:t>
+        <w:t xml:space="preserve">2 </w:t>
+      </w:r>
+      <w:proofErr w:type="spellStart"/>
+      <w:r>
+        <w:t>ledlampjes</w:t>
+      </w:r>
+      <w:proofErr w:type="spellEnd"/>
+      <w:r>
+        <w:t xml:space="preserve">, knopje, </w:t>
       </w:r>
       <w:r>
         <w:t>3</w:t>
@@ -280,8 +351,13 @@
         <w:t xml:space="preserve"> weerstandjes</w:t>
       </w:r>
       <w:r>
-        <w:t xml:space="preserve"> en het breadboard</w:t>
-      </w:r>
+        <w:t xml:space="preserve"> en het </w:t>
+      </w:r>
+      <w:proofErr w:type="spellStart"/>
+      <w:r>
+        <w:t>breadboard</w:t>
+      </w:r>
+      <w:proofErr w:type="spellEnd"/>
     </w:p>
     <w:p>
       <w:pPr>
@@ -331,8 +407,13 @@
       </w:r>
     </w:p>
     <w:p>
-      <w:r>
-        <w:t>Tinkercad voorbeeld</w:t>
+      <w:proofErr w:type="spellStart"/>
+      <w:r>
+        <w:t>Tinkercad</w:t>
+      </w:r>
+      <w:proofErr w:type="spellEnd"/>
+      <w:r>
+        <w:t xml:space="preserve"> voorbeeld</w:t>
       </w:r>
     </w:p>
     <w:p>
@@ -440,8 +521,13 @@
           <w:tab w:val="left" w:pos="513"/>
         </w:tabs>
       </w:pPr>
-      <w:r>
-        <w:t>Tinkercad voorbeeld</w:t>
+      <w:proofErr w:type="spellStart"/>
+      <w:r>
+        <w:t>Tinkercad</w:t>
+      </w:r>
+      <w:proofErr w:type="spellEnd"/>
+      <w:r>
+        <w:t xml:space="preserve"> voorbeeld</w:t>
       </w:r>
     </w:p>
     <w:p>
@@ -483,8 +569,229 @@
         </w:tabs>
       </w:pPr>
       <w:r>
-        <w:t>Nodig: breadboard, 2 knopjes, 3 weerstandjes, servomotor</w:t>
-      </w:r>
+        <w:t xml:space="preserve">Nodig: </w:t>
+      </w:r>
+      <w:proofErr w:type="spellStart"/>
+      <w:r>
+        <w:t>breadboard</w:t>
+      </w:r>
+      <w:proofErr w:type="spellEnd"/>
+      <w:r>
+        <w:t>, 2 knopjes, 3 weerstandjes, servomotor</w:t>
+      </w:r>
+    </w:p>
+    <w:p>
+      <w:pPr>
+        <w:tabs>
+          <w:tab w:val="left" w:pos="513"/>
+        </w:tabs>
+      </w:pPr>
+      <w:r>
+        <w:drawing>
+          <wp:inline distT="0" distB="0" distL="0" distR="0" wp14:anchorId="0D92DDD8" wp14:editId="73A317AA">
+            <wp:extent cx="5760720" cy="3150235"/>
+            <wp:effectExtent l="0" t="0" r="0" b="0"/>
+            <wp:docPr id="706816414" name="Afbeelding 1" descr="Afbeelding met Elektronische engineering, tekst, elektronica, Stroomkringonderdeel&#10;&#10;Automatisch gegenereerde beschrijving"/>
+            <wp:cNvGraphicFramePr>
+              <a:graphicFrameLocks xmlns:a="http://schemas.openxmlformats.org/drawingml/2006/main" noChangeAspect="1"/>
+            </wp:cNvGraphicFramePr>
+            <a:graphic xmlns:a="http://schemas.openxmlformats.org/drawingml/2006/main">
+              <a:graphicData uri="http://schemas.openxmlformats.org/drawingml/2006/picture">
+                <pic:pic xmlns:pic="http://schemas.openxmlformats.org/drawingml/2006/picture">
+                  <pic:nvPicPr>
+                    <pic:cNvPr id="706816414" name="Afbeelding 1" descr="Afbeelding met Elektronische engineering, tekst, elektronica, Stroomkringonderdeel&#10;&#10;Automatisch gegenereerde beschrijving"/>
+                    <pic:cNvPicPr/>
+                  </pic:nvPicPr>
+                  <pic:blipFill>
+                    <a:blip r:embed="rId8"/>
+                    <a:stretch>
+                      <a:fillRect/>
+                    </a:stretch>
+                  </pic:blipFill>
+                  <pic:spPr>
+                    <a:xfrm>
+                      <a:off x="0" y="0"/>
+                      <a:ext cx="5760720" cy="3150235"/>
+                    </a:xfrm>
+                    <a:prstGeom prst="rect">
+                      <a:avLst/>
+                    </a:prstGeom>
+                  </pic:spPr>
+                </pic:pic>
+              </a:graphicData>
+            </a:graphic>
+          </wp:inline>
+        </w:drawing>
+      </w:r>
+    </w:p>
+    <w:p>
+      <w:pPr>
+        <w:tabs>
+          <w:tab w:val="left" w:pos="513"/>
+        </w:tabs>
+      </w:pPr>
+      <w:proofErr w:type="spellStart"/>
+      <w:r>
+        <w:t>Tinkercad</w:t>
+      </w:r>
+      <w:proofErr w:type="spellEnd"/>
+      <w:r>
+        <w:t xml:space="preserve"> voorbeeld</w:t>
+      </w:r>
+    </w:p>
+    <w:p>
+      <w:pPr>
+        <w:tabs>
+          <w:tab w:val="left" w:pos="513"/>
+        </w:tabs>
+        <w:rPr>
+          <w:b/>
+          <w:bCs/>
+        </w:rPr>
+      </w:pPr>
+      <w:r>
+        <w:rPr>
+          <w:b/>
+          <w:bCs/>
+        </w:rPr>
+        <w:t xml:space="preserve">Opdracht </w:t>
+      </w:r>
+      <w:r>
+        <w:rPr>
+          <w:b/>
+          <w:bCs/>
+        </w:rPr>
+        <w:t>6</w:t>
+      </w:r>
+      <w:r>
+        <w:rPr>
+          <w:b/>
+          <w:bCs/>
+        </w:rPr>
+        <w:t>:</w:t>
+      </w:r>
+    </w:p>
+    <w:p>
+      <w:pPr>
+        <w:tabs>
+          <w:tab w:val="left" w:pos="513"/>
+        </w:tabs>
+      </w:pPr>
+      <w:r>
+        <w:t xml:space="preserve">Zorg dat de servomotor </w:t>
+      </w:r>
+      <w:proofErr w:type="spellStart"/>
+      <w:r>
+        <w:t>standaar</w:t>
+      </w:r>
+      <w:proofErr w:type="spellEnd"/>
+      <w:r>
+        <w:t xml:space="preserve"> niks doet, maar dat wanneer er iets binnen 10 centimeter van de zender komt, de motor linksom draait, wanneer het object binnen 4 centimeter staat moet de servomotor volledig rechtsom.</w:t>
+      </w:r>
+    </w:p>
+    <w:p>
+      <w:pPr>
+        <w:tabs>
+          <w:tab w:val="left" w:pos="513"/>
+        </w:tabs>
+      </w:pPr>
+      <w:r>
+        <w:t xml:space="preserve">Nodig: </w:t>
+      </w:r>
+      <w:proofErr w:type="spellStart"/>
+      <w:r>
+        <w:t>Breadboard</w:t>
+      </w:r>
+      <w:proofErr w:type="spellEnd"/>
+      <w:r>
+        <w:t>, servomotor, ultrasoon zender</w:t>
+      </w:r>
+    </w:p>
+    <w:p>
+      <w:pPr>
+        <w:pStyle w:val="Normaalweb"/>
+      </w:pPr>
+      <w:r>
+        <w:rPr>
+          <w:noProof/>
+        </w:rPr>
+        <w:drawing>
+          <wp:inline distT="0" distB="0" distL="0" distR="0" wp14:anchorId="3A023287" wp14:editId="05B70C2A">
+            <wp:extent cx="5048250" cy="2996007"/>
+            <wp:effectExtent l="0" t="0" r="0" b="0"/>
+            <wp:docPr id="1501958150" name="Afbeelding 1"/>
+            <wp:cNvGraphicFramePr>
+              <a:graphicFrameLocks xmlns:a="http://schemas.openxmlformats.org/drawingml/2006/main" noChangeAspect="1"/>
+            </wp:cNvGraphicFramePr>
+            <a:graphic xmlns:a="http://schemas.openxmlformats.org/drawingml/2006/main">
+              <a:graphicData uri="http://schemas.openxmlformats.org/drawingml/2006/picture">
+                <pic:pic xmlns:pic="http://schemas.openxmlformats.org/drawingml/2006/picture">
+                  <pic:nvPicPr>
+                    <pic:cNvPr id="0" name="Picture 1"/>
+                    <pic:cNvPicPr>
+                      <a:picLocks noChangeAspect="1" noChangeArrowheads="1"/>
+                    </pic:cNvPicPr>
+                  </pic:nvPicPr>
+                  <pic:blipFill>
+                    <a:blip r:embed="rId9">
+                      <a:extLst>
+                        <a:ext uri="{28A0092B-C50C-407E-A947-70E740481C1C}">
+                          <a14:useLocalDpi xmlns:a14="http://schemas.microsoft.com/office/drawing/2010/main" val="0"/>
+                        </a:ext>
+                      </a:extLst>
+                    </a:blip>
+                    <a:srcRect/>
+                    <a:stretch>
+                      <a:fillRect/>
+                    </a:stretch>
+                  </pic:blipFill>
+                  <pic:spPr bwMode="auto">
+                    <a:xfrm>
+                      <a:off x="0" y="0"/>
+                      <a:ext cx="5049367" cy="2996670"/>
+                    </a:xfrm>
+                    <a:prstGeom prst="rect">
+                      <a:avLst/>
+                    </a:prstGeom>
+                    <a:noFill/>
+                    <a:ln>
+                      <a:noFill/>
+                    </a:ln>
+                  </pic:spPr>
+                </pic:pic>
+              </a:graphicData>
+            </a:graphic>
+          </wp:inline>
+        </w:drawing>
+      </w:r>
+    </w:p>
+    <w:p>
+      <w:pPr>
+        <w:tabs>
+          <w:tab w:val="left" w:pos="513"/>
+        </w:tabs>
+      </w:pPr>
+      <w:proofErr w:type="spellStart"/>
+      <w:r>
+        <w:lastRenderedPageBreak/>
+        <w:t>Tinkercad</w:t>
+      </w:r>
+      <w:proofErr w:type="spellEnd"/>
+      <w:r>
+        <w:t xml:space="preserve"> voorbeeld</w:t>
+      </w:r>
+    </w:p>
+    <w:p>
+      <w:pPr>
+        <w:pStyle w:val="Normaalweb"/>
+      </w:pPr>
+    </w:p>
+    <w:p>
+      <w:pPr>
+        <w:tabs>
+          <w:tab w:val="left" w:pos="513"/>
+        </w:tabs>
+      </w:pPr>
     </w:p>
     <w:sectPr>
       <w:pgSz w:w="11906" w:h="16838"/>

</xml_diff>